<commit_message>
code and data work
</commit_message>
<xml_diff>
--- a/recognizing_outbreaks_in_network.docx
+++ b/recognizing_outbreaks_in_network.docx
@@ -4,16 +4,20 @@
   <w:body>
     <w:p>
       <w:pPr>
-        <w:spacing w:line="480" w:lineRule="auto"/>
-        <w:rPr>
-          <w:rFonts w:ascii="Times New Roman" w:hAnsi="Times New Roman" w:cs="Times New Roman"/>
-          <w:sz w:val="24"/>
-          <w:szCs w:val="24"/>
-        </w:rPr>
-      </w:pPr>
-      <w:r>
-        <w:rPr>
-          <w:rFonts w:ascii="Times New Roman" w:hAnsi="Times New Roman" w:cs="Times New Roman"/>
+        <w:spacing w:line="276" w:lineRule="auto"/>
+        <w:rPr>
+          <w:rFonts w:ascii="Times New Roman" w:hAnsi="Times New Roman" w:cs="Times New Roman"/>
+          <w:b/>
+          <w:bCs/>
+          <w:sz w:val="24"/>
+          <w:szCs w:val="24"/>
+        </w:rPr>
+      </w:pPr>
+      <w:r>
+        <w:rPr>
+          <w:rFonts w:ascii="Times New Roman" w:hAnsi="Times New Roman" w:cs="Times New Roman"/>
+          <w:b/>
+          <w:bCs/>
           <w:sz w:val="24"/>
           <w:szCs w:val="24"/>
         </w:rPr>
@@ -22,58 +26,6 @@
     </w:p>
     <w:p>
       <w:pPr>
-        <w:spacing w:line="480" w:lineRule="auto"/>
-        <w:rPr>
-          <w:rFonts w:ascii="Times New Roman" w:hAnsi="Times New Roman" w:cs="Times New Roman"/>
-          <w:sz w:val="24"/>
-          <w:szCs w:val="24"/>
-        </w:rPr>
-      </w:pPr>
-      <w:r>
-        <w:rPr>
-          <w:rFonts w:ascii="Times New Roman" w:hAnsi="Times New Roman" w:cs="Times New Roman"/>
-          <w:b/>
-          <w:bCs/>
-          <w:sz w:val="24"/>
-          <w:szCs w:val="24"/>
-        </w:rPr>
-        <w:t xml:space="preserve">HIV: </w:t>
-      </w:r>
-      <w:r>
-        <w:rPr>
-          <w:rFonts w:ascii="Times New Roman" w:hAnsi="Times New Roman" w:cs="Times New Roman"/>
-          <w:sz w:val="24"/>
-          <w:szCs w:val="24"/>
-        </w:rPr>
-        <w:t>increasing every year, but proportional to overall increase in network volume</w:t>
-      </w:r>
-      <w:r>
-        <w:rPr>
-          <w:rFonts w:ascii="Times New Roman" w:hAnsi="Times New Roman" w:cs="Times New Roman"/>
-          <w:sz w:val="24"/>
-          <w:szCs w:val="24"/>
-        </w:rPr>
-        <w:t xml:space="preserve">. 2007 dengue outbreak saw relative decrease in </w:t>
-      </w:r>
-      <w:r>
-        <w:rPr>
-          <w:rFonts w:ascii="Times New Roman" w:hAnsi="Times New Roman" w:cs="Times New Roman"/>
-          <w:sz w:val="24"/>
-          <w:szCs w:val="24"/>
-        </w:rPr>
-        <w:t>network volume for the first time, recovering for good in 2010</w:t>
-      </w:r>
-      <w:r>
-        <w:rPr>
-          <w:rFonts w:ascii="Times New Roman" w:hAnsi="Times New Roman" w:cs="Times New Roman"/>
-          <w:sz w:val="24"/>
-          <w:szCs w:val="24"/>
-        </w:rPr>
-        <w:t>. HIV sees extreme prevalence throughout the entirety of the dataset. It especially dominates the pub network.</w:t>
-      </w:r>
-    </w:p>
-    <w:p>
-      <w:pPr>
         <w:spacing w:line="276" w:lineRule="auto"/>
         <w:rPr>
           <w:rFonts w:ascii="Times New Roman" w:hAnsi="Times New Roman" w:cs="Times New Roman"/>
@@ -84,20 +36,10 @@
       <w:r>
         <w:rPr>
           <w:rFonts w:ascii="Times New Roman" w:hAnsi="Times New Roman" w:cs="Times New Roman"/>
-          <w:b/>
-          <w:bCs/>
-          <w:sz w:val="24"/>
-          <w:szCs w:val="24"/>
-        </w:rPr>
-        <w:t xml:space="preserve">Ebolavirus: </w:t>
-      </w:r>
-      <w:r>
-        <w:rPr>
-          <w:rFonts w:ascii="Times New Roman" w:hAnsi="Times New Roman" w:cs="Times New Roman"/>
-          <w:sz w:val="24"/>
-          <w:szCs w:val="24"/>
-        </w:rPr>
-        <w:t>2014</w:t>
+          <w:sz w:val="24"/>
+          <w:szCs w:val="24"/>
+        </w:rPr>
+        <w:t>Ebolavirus: 2014</w:t>
       </w:r>
     </w:p>
     <w:p>
@@ -112,8 +54,6 @@
       <w:r>
         <w:rPr>
           <w:rFonts w:ascii="Times New Roman" w:hAnsi="Times New Roman" w:cs="Times New Roman"/>
-          <w:b/>
-          <w:bCs/>
           <w:sz w:val="24"/>
           <w:szCs w:val="24"/>
         </w:rPr>
@@ -122,20 +62,10 @@
       <w:r>
         <w:rPr>
           <w:rFonts w:ascii="Times New Roman" w:hAnsi="Times New Roman" w:cs="Times New Roman"/>
-          <w:b/>
-          <w:bCs/>
-          <w:sz w:val="24"/>
-          <w:szCs w:val="24"/>
-        </w:rPr>
-        <w:t xml:space="preserve"> </w:t>
-      </w:r>
-      <w:r>
-        <w:rPr>
-          <w:rFonts w:ascii="Times New Roman" w:hAnsi="Times New Roman" w:cs="Times New Roman"/>
-          <w:sz w:val="24"/>
-          <w:szCs w:val="24"/>
-        </w:rPr>
-        <w:t>2007-2011 LARGE outbreak.</w:t>
+          <w:sz w:val="24"/>
+          <w:szCs w:val="24"/>
+        </w:rPr>
+        <w:t xml:space="preserve"> 2007-2011 LARGE outbreak.</w:t>
       </w:r>
     </w:p>
     <w:p>
@@ -150,8 +80,6 @@
       <w:r>
         <w:rPr>
           <w:rFonts w:ascii="Times New Roman" w:hAnsi="Times New Roman" w:cs="Times New Roman"/>
-          <w:b/>
-          <w:bCs/>
           <w:sz w:val="24"/>
           <w:szCs w:val="24"/>
         </w:rPr>
@@ -160,20 +88,10 @@
       <w:r>
         <w:rPr>
           <w:rFonts w:ascii="Times New Roman" w:hAnsi="Times New Roman" w:cs="Times New Roman"/>
-          <w:b/>
-          <w:bCs/>
-          <w:sz w:val="24"/>
-          <w:szCs w:val="24"/>
-        </w:rPr>
-        <w:t xml:space="preserve"> </w:t>
-      </w:r>
-      <w:r>
-        <w:rPr>
-          <w:rFonts w:ascii="Times New Roman" w:hAnsi="Times New Roman" w:cs="Times New Roman"/>
-          <w:sz w:val="24"/>
-          <w:szCs w:val="24"/>
-        </w:rPr>
-        <w:t>2007-2011 LARGE outbreak.</w:t>
+          <w:sz w:val="24"/>
+          <w:szCs w:val="24"/>
+        </w:rPr>
+        <w:t xml:space="preserve"> 2007-2011 LARGE outbreak.</w:t>
       </w:r>
     </w:p>
     <w:p>
@@ -188,8 +106,6 @@
       <w:r>
         <w:rPr>
           <w:rFonts w:ascii="Times New Roman" w:hAnsi="Times New Roman" w:cs="Times New Roman"/>
-          <w:b/>
-          <w:bCs/>
           <w:sz w:val="24"/>
           <w:szCs w:val="24"/>
         </w:rPr>
@@ -198,20 +114,10 @@
       <w:r>
         <w:rPr>
           <w:rFonts w:ascii="Times New Roman" w:hAnsi="Times New Roman" w:cs="Times New Roman"/>
-          <w:b/>
-          <w:bCs/>
-          <w:sz w:val="24"/>
-          <w:szCs w:val="24"/>
-        </w:rPr>
-        <w:t xml:space="preserve"> </w:t>
-      </w:r>
-      <w:r>
-        <w:rPr>
-          <w:rFonts w:ascii="Times New Roman" w:hAnsi="Times New Roman" w:cs="Times New Roman"/>
-          <w:sz w:val="24"/>
-          <w:szCs w:val="24"/>
-        </w:rPr>
-        <w:t>2007-2011 LARGE outbreak.</w:t>
+          <w:sz w:val="24"/>
+          <w:szCs w:val="24"/>
+        </w:rPr>
+        <w:t xml:space="preserve"> 2007-2011 LARGE outbreak.</w:t>
       </w:r>
     </w:p>
     <w:p>
@@ -226,8 +132,6 @@
       <w:r>
         <w:rPr>
           <w:rFonts w:ascii="Times New Roman" w:hAnsi="Times New Roman" w:cs="Times New Roman"/>
-          <w:b/>
-          <w:bCs/>
           <w:sz w:val="24"/>
           <w:szCs w:val="24"/>
         </w:rPr>
@@ -236,20 +140,10 @@
       <w:r>
         <w:rPr>
           <w:rFonts w:ascii="Times New Roman" w:hAnsi="Times New Roman" w:cs="Times New Roman"/>
-          <w:b/>
-          <w:bCs/>
-          <w:sz w:val="24"/>
-          <w:szCs w:val="24"/>
-        </w:rPr>
-        <w:t xml:space="preserve"> </w:t>
-      </w:r>
-      <w:r>
-        <w:rPr>
-          <w:rFonts w:ascii="Times New Roman" w:hAnsi="Times New Roman" w:cs="Times New Roman"/>
-          <w:sz w:val="24"/>
-          <w:szCs w:val="24"/>
-        </w:rPr>
-        <w:t>2009-2011 LARGE outbreak.</w:t>
+          <w:sz w:val="24"/>
+          <w:szCs w:val="24"/>
+        </w:rPr>
+        <w:t xml:space="preserve"> 2009-2011 LARGE outbreak.</w:t>
       </w:r>
     </w:p>
     <w:p>
@@ -261,35 +155,13 @@
           <w:szCs w:val="24"/>
         </w:rPr>
       </w:pPr>
-      <w:proofErr w:type="spellStart"/>
-      <w:r>
-        <w:rPr>
-          <w:rFonts w:ascii="Times New Roman" w:hAnsi="Times New Roman" w:cs="Times New Roman"/>
-          <w:b/>
-          <w:bCs/>
-          <w:sz w:val="24"/>
-          <w:szCs w:val="24"/>
-        </w:rPr>
-        <w:t>Hepacivirus</w:t>
-      </w:r>
-      <w:proofErr w:type="spellEnd"/>
-      <w:r>
-        <w:rPr>
-          <w:rFonts w:ascii="Times New Roman" w:hAnsi="Times New Roman" w:cs="Times New Roman"/>
-          <w:b/>
-          <w:bCs/>
-          <w:sz w:val="24"/>
-          <w:szCs w:val="24"/>
-        </w:rPr>
-        <w:t xml:space="preserve"> C: </w:t>
-      </w:r>
-      <w:r>
-        <w:rPr>
-          <w:rFonts w:ascii="Times New Roman" w:hAnsi="Times New Roman" w:cs="Times New Roman"/>
-          <w:sz w:val="24"/>
-          <w:szCs w:val="24"/>
-        </w:rPr>
-        <w:t>1992-1996</w:t>
+      <w:r>
+        <w:rPr>
+          <w:rFonts w:ascii="Times New Roman" w:hAnsi="Times New Roman" w:cs="Times New Roman"/>
+          <w:sz w:val="24"/>
+          <w:szCs w:val="24"/>
+        </w:rPr>
+        <w:t>Hepacivirus C: 1992-1996</w:t>
       </w:r>
       <w:r>
         <w:rPr>
@@ -312,8 +184,6 @@
       <w:r>
         <w:rPr>
           <w:rFonts w:ascii="Times New Roman" w:hAnsi="Times New Roman" w:cs="Times New Roman"/>
-          <w:b/>
-          <w:bCs/>
           <w:sz w:val="24"/>
           <w:szCs w:val="24"/>
         </w:rPr>
@@ -322,20 +192,10 @@
       <w:r>
         <w:rPr>
           <w:rFonts w:ascii="Times New Roman" w:hAnsi="Times New Roman" w:cs="Times New Roman"/>
-          <w:b/>
-          <w:bCs/>
-          <w:sz w:val="24"/>
-          <w:szCs w:val="24"/>
-        </w:rPr>
-        <w:t xml:space="preserve"> </w:t>
-      </w:r>
-      <w:r>
-        <w:rPr>
-          <w:rFonts w:ascii="Times New Roman" w:hAnsi="Times New Roman" w:cs="Times New Roman"/>
-          <w:sz w:val="24"/>
-          <w:szCs w:val="24"/>
-        </w:rPr>
-        <w:t xml:space="preserve">2006-2008 LARGE outbreak. </w:t>
+          <w:sz w:val="24"/>
+          <w:szCs w:val="24"/>
+        </w:rPr>
+        <w:t xml:space="preserve"> 2006-2008 LARGE outbreak. </w:t>
       </w:r>
     </w:p>
     <w:p>
@@ -347,45 +207,21 @@
           <w:szCs w:val="24"/>
         </w:rPr>
       </w:pPr>
-      <w:proofErr w:type="spellStart"/>
-      <w:r>
-        <w:rPr>
-          <w:rFonts w:ascii="Times New Roman" w:hAnsi="Times New Roman" w:cs="Times New Roman"/>
-          <w:b/>
-          <w:bCs/>
-          <w:sz w:val="24"/>
-          <w:szCs w:val="24"/>
-        </w:rPr>
-        <w:t>Hepatits</w:t>
-      </w:r>
-      <w:proofErr w:type="spellEnd"/>
-      <w:r>
-        <w:rPr>
-          <w:rFonts w:ascii="Times New Roman" w:hAnsi="Times New Roman" w:cs="Times New Roman"/>
-          <w:b/>
-          <w:bCs/>
-          <w:sz w:val="24"/>
-          <w:szCs w:val="24"/>
-        </w:rPr>
-        <w:t xml:space="preserve"> B:</w:t>
-      </w:r>
-      <w:r>
-        <w:rPr>
-          <w:rFonts w:ascii="Times New Roman" w:hAnsi="Times New Roman" w:cs="Times New Roman"/>
-          <w:b/>
-          <w:bCs/>
-          <w:sz w:val="24"/>
-          <w:szCs w:val="24"/>
-        </w:rPr>
-        <w:t xml:space="preserve"> </w:t>
-      </w:r>
-      <w:r>
-        <w:rPr>
-          <w:rFonts w:ascii="Times New Roman" w:hAnsi="Times New Roman" w:cs="Times New Roman"/>
-          <w:sz w:val="24"/>
-          <w:szCs w:val="24"/>
-        </w:rPr>
-        <w:t xml:space="preserve">middling but consistent prevalence </w:t>
+      <w:r>
+        <w:rPr>
+          <w:rFonts w:ascii="Times New Roman" w:hAnsi="Times New Roman" w:cs="Times New Roman"/>
+          <w:sz w:val="24"/>
+          <w:szCs w:val="24"/>
+        </w:rPr>
+        <w:t>Hepatits B:</w:t>
+      </w:r>
+      <w:r>
+        <w:rPr>
+          <w:rFonts w:ascii="Times New Roman" w:hAnsi="Times New Roman" w:cs="Times New Roman"/>
+          <w:sz w:val="24"/>
+          <w:szCs w:val="24"/>
+        </w:rPr>
+        <w:t xml:space="preserve"> middling but consistent prevalence </w:t>
       </w:r>
     </w:p>
     <w:p>
@@ -400,8 +236,6 @@
       <w:r>
         <w:rPr>
           <w:rFonts w:ascii="Times New Roman" w:hAnsi="Times New Roman" w:cs="Times New Roman"/>
-          <w:b/>
-          <w:bCs/>
           <w:sz w:val="24"/>
           <w:szCs w:val="24"/>
         </w:rPr>
@@ -421,29 +255,17 @@
         <w:spacing w:line="276" w:lineRule="auto"/>
         <w:rPr>
           <w:rFonts w:ascii="Times New Roman" w:hAnsi="Times New Roman" w:cs="Times New Roman"/>
-          <w:b/>
-          <w:bCs/>
-          <w:sz w:val="24"/>
-          <w:szCs w:val="24"/>
-        </w:rPr>
-      </w:pPr>
-      <w:r>
-        <w:rPr>
-          <w:rFonts w:ascii="Times New Roman" w:hAnsi="Times New Roman" w:cs="Times New Roman"/>
-          <w:b/>
-          <w:bCs/>
-          <w:sz w:val="24"/>
-          <w:szCs w:val="24"/>
-        </w:rPr>
-        <w:t>Hepatitis E:</w:t>
-      </w:r>
-      <w:r>
-        <w:rPr>
-          <w:rFonts w:ascii="Times New Roman" w:hAnsi="Times New Roman" w:cs="Times New Roman"/>
-          <w:sz w:val="24"/>
-          <w:szCs w:val="24"/>
-        </w:rPr>
-        <w:t xml:space="preserve"> 1992-93</w:t>
+          <w:sz w:val="24"/>
+          <w:szCs w:val="24"/>
+        </w:rPr>
+      </w:pPr>
+      <w:r>
+        <w:rPr>
+          <w:rFonts w:ascii="Times New Roman" w:hAnsi="Times New Roman" w:cs="Times New Roman"/>
+          <w:sz w:val="24"/>
+          <w:szCs w:val="24"/>
+        </w:rPr>
+        <w:t>Hepatitis E: 1992-93</w:t>
       </w:r>
       <w:r>
         <w:rPr>
@@ -459,8 +281,6 @@
         <w:spacing w:line="480" w:lineRule="auto"/>
         <w:rPr>
           <w:rFonts w:ascii="Times New Roman" w:hAnsi="Times New Roman" w:cs="Times New Roman"/>
-          <w:b/>
-          <w:bCs/>
           <w:sz w:val="24"/>
           <w:szCs w:val="24"/>
         </w:rPr>
@@ -581,7 +401,6 @@
           <w:szCs w:val="24"/>
         </w:rPr>
       </w:pPr>
-      <w:proofErr w:type="spellStart"/>
       <w:r>
         <w:rPr>
           <w:rFonts w:ascii="Times New Roman" w:hAnsi="Times New Roman" w:cs="Times New Roman"/>
@@ -592,17 +411,6 @@
         </w:rPr>
         <w:t>Subfocuses</w:t>
       </w:r>
-      <w:proofErr w:type="spellEnd"/>
-      <w:r>
-        <w:rPr>
-          <w:rFonts w:ascii="Times New Roman" w:hAnsi="Times New Roman" w:cs="Times New Roman"/>
-          <w:b/>
-          <w:bCs/>
-          <w:sz w:val="24"/>
-          <w:szCs w:val="24"/>
-        </w:rPr>
-        <w:t xml:space="preserve"> (see if these line up consistently)</w:t>
-      </w:r>
     </w:p>
     <w:p>
       <w:pPr>
@@ -619,25 +427,7 @@
           <w:sz w:val="24"/>
           <w:szCs w:val="24"/>
         </w:rPr>
-        <w:t>Scholarly Communication Events (</w:t>
-      </w:r>
-      <w:proofErr w:type="spellStart"/>
-      <w:r>
-        <w:rPr>
-          <w:rFonts w:ascii="Times New Roman" w:hAnsi="Times New Roman" w:cs="Times New Roman"/>
-          <w:sz w:val="24"/>
-          <w:szCs w:val="24"/>
-        </w:rPr>
-        <w:t>eg</w:t>
-      </w:r>
-      <w:proofErr w:type="spellEnd"/>
-      <w:r>
-        <w:rPr>
-          <w:rFonts w:ascii="Times New Roman" w:hAnsi="Times New Roman" w:cs="Times New Roman"/>
-          <w:sz w:val="24"/>
-          <w:szCs w:val="24"/>
-        </w:rPr>
-        <w:t xml:space="preserve"> conferences)</w:t>
+        <w:t>Scholarly Communication Events (eg conferences)</w:t>
       </w:r>
     </w:p>
     <w:p>
@@ -657,6 +447,14 @@
         </w:rPr>
         <w:t>Scientific Innovation Event</w:t>
       </w:r>
+      <w:r>
+        <w:rPr>
+          <w:rFonts w:ascii="Times New Roman" w:hAnsi="Times New Roman" w:cs="Times New Roman"/>
+          <w:sz w:val="24"/>
+          <w:szCs w:val="24"/>
+        </w:rPr>
+        <w:t>s</w:t>
+      </w:r>
     </w:p>
     <w:p>
       <w:pPr>
@@ -673,121 +471,103 @@
           <w:sz w:val="24"/>
           <w:szCs w:val="24"/>
         </w:rPr>
+        <w:t xml:space="preserve">Public Awareness </w:t>
+      </w:r>
+    </w:p>
+    <w:p>
+      <w:pPr>
+        <w:spacing w:line="276" w:lineRule="auto"/>
+        <w:rPr>
+          <w:rFonts w:ascii="Times New Roman" w:hAnsi="Times New Roman" w:cs="Times New Roman"/>
+          <w:sz w:val="24"/>
+          <w:szCs w:val="24"/>
+        </w:rPr>
+      </w:pPr>
+      <w:r>
+        <w:rPr>
+          <w:rFonts w:ascii="Times New Roman" w:hAnsi="Times New Roman" w:cs="Times New Roman"/>
+          <w:sz w:val="24"/>
+          <w:szCs w:val="24"/>
+        </w:rPr>
+        <w:t>Policy Events (funding, etc)</w:t>
+      </w:r>
+    </w:p>
+    <w:p>
+      <w:pPr>
+        <w:spacing w:line="276" w:lineRule="auto"/>
+        <w:rPr>
+          <w:rFonts w:ascii="Times New Roman" w:hAnsi="Times New Roman" w:cs="Times New Roman"/>
+          <w:b/>
+          <w:bCs/>
+          <w:sz w:val="24"/>
+          <w:szCs w:val="24"/>
+        </w:rPr>
+      </w:pPr>
+    </w:p>
+    <w:p>
+      <w:pPr>
+        <w:spacing w:line="276" w:lineRule="auto"/>
+        <w:rPr>
+          <w:rFonts w:ascii="Times New Roman" w:hAnsi="Times New Roman" w:cs="Times New Roman"/>
+          <w:b/>
+          <w:bCs/>
+          <w:sz w:val="24"/>
+          <w:szCs w:val="24"/>
+        </w:rPr>
+      </w:pPr>
+      <w:r>
+        <w:rPr>
+          <w:rFonts w:ascii="Times New Roman" w:hAnsi="Times New Roman" w:cs="Times New Roman"/>
+          <w:b/>
+          <w:bCs/>
+          <w:sz w:val="24"/>
+          <w:szCs w:val="24"/>
+        </w:rPr>
+        <w:t>Points:</w:t>
+      </w:r>
+    </w:p>
+    <w:p>
+      <w:pPr>
+        <w:spacing w:line="276" w:lineRule="auto"/>
+        <w:rPr>
+          <w:rFonts w:ascii="Times New Roman" w:hAnsi="Times New Roman" w:cs="Times New Roman"/>
+          <w:sz w:val="24"/>
+          <w:szCs w:val="24"/>
+        </w:rPr>
+      </w:pPr>
+      <w:r>
+        <w:rPr>
+          <w:rFonts w:ascii="Times New Roman" w:hAnsi="Times New Roman" w:cs="Times New Roman"/>
+          <w:sz w:val="24"/>
+          <w:szCs w:val="24"/>
+        </w:rPr>
+        <w:t>How does the network react when an outbreak occurs?</w:t>
+      </w:r>
+      <w:r>
+        <w:rPr>
+          <w:rFonts w:ascii="Times New Roman" w:hAnsi="Times New Roman" w:cs="Times New Roman"/>
+          <w:sz w:val="24"/>
+          <w:szCs w:val="24"/>
+        </w:rPr>
+        <w:t xml:space="preserve"> What factors lead to different levels of change?</w:t>
+      </w:r>
+    </w:p>
+    <w:p>
+      <w:pPr>
+        <w:spacing w:line="276" w:lineRule="auto"/>
+        <w:rPr>
+          <w:rFonts w:ascii="Times New Roman" w:hAnsi="Times New Roman" w:cs="Times New Roman"/>
+          <w:sz w:val="24"/>
+          <w:szCs w:val="24"/>
+        </w:rPr>
+      </w:pPr>
+      <w:r>
+        <w:rPr>
+          <w:rFonts w:ascii="Times New Roman" w:hAnsi="Times New Roman" w:cs="Times New Roman"/>
+          <w:sz w:val="24"/>
+          <w:szCs w:val="24"/>
+        </w:rPr>
         <w:lastRenderedPageBreak/>
-        <w:t xml:space="preserve">Public Awareness </w:t>
-      </w:r>
-    </w:p>
-    <w:p>
-      <w:pPr>
-        <w:spacing w:line="276" w:lineRule="auto"/>
-        <w:rPr>
-          <w:rFonts w:ascii="Times New Roman" w:hAnsi="Times New Roman" w:cs="Times New Roman"/>
-          <w:sz w:val="24"/>
-          <w:szCs w:val="24"/>
-        </w:rPr>
-      </w:pPr>
-      <w:r>
-        <w:rPr>
-          <w:rFonts w:ascii="Times New Roman" w:hAnsi="Times New Roman" w:cs="Times New Roman"/>
-          <w:sz w:val="24"/>
-          <w:szCs w:val="24"/>
-        </w:rPr>
-        <w:t xml:space="preserve">Policy Events (funding, </w:t>
-      </w:r>
-      <w:proofErr w:type="spellStart"/>
-      <w:r>
-        <w:rPr>
-          <w:rFonts w:ascii="Times New Roman" w:hAnsi="Times New Roman" w:cs="Times New Roman"/>
-          <w:sz w:val="24"/>
-          <w:szCs w:val="24"/>
-        </w:rPr>
-        <w:t>etc</w:t>
-      </w:r>
-      <w:proofErr w:type="spellEnd"/>
-      <w:r>
-        <w:rPr>
-          <w:rFonts w:ascii="Times New Roman" w:hAnsi="Times New Roman" w:cs="Times New Roman"/>
-          <w:sz w:val="24"/>
-          <w:szCs w:val="24"/>
-        </w:rPr>
-        <w:t>)</w:t>
-      </w:r>
-    </w:p>
-    <w:p>
-      <w:pPr>
-        <w:spacing w:line="276" w:lineRule="auto"/>
-        <w:rPr>
-          <w:rFonts w:ascii="Times New Roman" w:hAnsi="Times New Roman" w:cs="Times New Roman"/>
-          <w:b/>
-          <w:bCs/>
-          <w:sz w:val="24"/>
-          <w:szCs w:val="24"/>
-        </w:rPr>
-      </w:pPr>
-    </w:p>
-    <w:p>
-      <w:pPr>
-        <w:spacing w:line="276" w:lineRule="auto"/>
-        <w:rPr>
-          <w:rFonts w:ascii="Times New Roman" w:hAnsi="Times New Roman" w:cs="Times New Roman"/>
-          <w:b/>
-          <w:bCs/>
-          <w:sz w:val="24"/>
-          <w:szCs w:val="24"/>
-        </w:rPr>
-      </w:pPr>
-      <w:r>
-        <w:rPr>
-          <w:rFonts w:ascii="Times New Roman" w:hAnsi="Times New Roman" w:cs="Times New Roman"/>
-          <w:b/>
-          <w:bCs/>
-          <w:sz w:val="24"/>
-          <w:szCs w:val="24"/>
-        </w:rPr>
-        <w:t>Points:</w:t>
-      </w:r>
-    </w:p>
-    <w:p>
-      <w:pPr>
-        <w:spacing w:line="276" w:lineRule="auto"/>
-        <w:rPr>
-          <w:rFonts w:ascii="Times New Roman" w:hAnsi="Times New Roman" w:cs="Times New Roman"/>
-          <w:sz w:val="24"/>
-          <w:szCs w:val="24"/>
-        </w:rPr>
-      </w:pPr>
-      <w:r>
-        <w:rPr>
-          <w:rFonts w:ascii="Times New Roman" w:hAnsi="Times New Roman" w:cs="Times New Roman"/>
-          <w:sz w:val="24"/>
-          <w:szCs w:val="24"/>
-        </w:rPr>
-        <w:t>How does the network react when an outbreak occurs?</w:t>
-      </w:r>
-      <w:r>
-        <w:rPr>
-          <w:rFonts w:ascii="Times New Roman" w:hAnsi="Times New Roman" w:cs="Times New Roman"/>
-          <w:sz w:val="24"/>
-          <w:szCs w:val="24"/>
-        </w:rPr>
-        <w:t xml:space="preserve"> What factors lead to different levels of change?</w:t>
-      </w:r>
-    </w:p>
-    <w:p>
-      <w:pPr>
-        <w:spacing w:line="276" w:lineRule="auto"/>
-        <w:rPr>
-          <w:rFonts w:ascii="Times New Roman" w:hAnsi="Times New Roman" w:cs="Times New Roman"/>
-          <w:sz w:val="24"/>
-          <w:szCs w:val="24"/>
-        </w:rPr>
-      </w:pPr>
-      <w:r>
-        <w:rPr>
-          <w:rFonts w:ascii="Times New Roman" w:hAnsi="Times New Roman" w:cs="Times New Roman"/>
-          <w:sz w:val="24"/>
-          <w:szCs w:val="24"/>
-        </w:rPr>
         <w:t>Does collaboration increase or decrease?</w:t>
       </w:r>
     </w:p>
@@ -888,86 +668,25 @@
         <w:spacing w:line="480" w:lineRule="auto"/>
         <w:rPr>
           <w:rFonts w:ascii="Times New Roman" w:hAnsi="Times New Roman" w:cs="Times New Roman"/>
-          <w:sz w:val="24"/>
-          <w:szCs w:val="24"/>
-        </w:rPr>
-      </w:pPr>
-      <w:r>
-        <w:rPr>
-          <w:rFonts w:ascii="Times New Roman" w:hAnsi="Times New Roman" w:cs="Times New Roman"/>
-          <w:sz w:val="24"/>
-          <w:szCs w:val="24"/>
-        </w:rPr>
-        <w:t xml:space="preserve">Does funding </w:t>
-      </w:r>
-      <w:r>
-        <w:rPr>
-          <w:rFonts w:ascii="Times New Roman" w:hAnsi="Times New Roman" w:cs="Times New Roman"/>
-          <w:sz w:val="24"/>
-          <w:szCs w:val="24"/>
-        </w:rPr>
-        <w:t xml:space="preserve">decrease for some virus communities </w:t>
-      </w:r>
-      <w:r>
-        <w:rPr>
-          <w:rFonts w:ascii="Times New Roman" w:hAnsi="Times New Roman" w:cs="Times New Roman"/>
-          <w:sz w:val="24"/>
-          <w:szCs w:val="24"/>
-        </w:rPr>
-        <w:t xml:space="preserve">during some outbreaks vs others? </w:t>
-      </w:r>
-      <w:proofErr w:type="spellStart"/>
-      <w:r>
-        <w:rPr>
-          <w:rFonts w:ascii="Times New Roman" w:hAnsi="Times New Roman" w:cs="Times New Roman"/>
-          <w:sz w:val="24"/>
-          <w:szCs w:val="24"/>
-        </w:rPr>
-        <w:t>Eg</w:t>
-      </w:r>
-      <w:proofErr w:type="spellEnd"/>
-      <w:r>
-        <w:rPr>
-          <w:rFonts w:ascii="Times New Roman" w:hAnsi="Times New Roman" w:cs="Times New Roman"/>
-          <w:sz w:val="24"/>
-          <w:szCs w:val="24"/>
-        </w:rPr>
-        <w:t xml:space="preserve"> Dengue or </w:t>
-      </w:r>
-      <w:proofErr w:type="spellStart"/>
-      <w:r>
-        <w:rPr>
-          <w:rFonts w:ascii="Times New Roman" w:hAnsi="Times New Roman" w:cs="Times New Roman"/>
-          <w:sz w:val="24"/>
-          <w:szCs w:val="24"/>
-        </w:rPr>
-        <w:t>Hep.C</w:t>
-      </w:r>
-      <w:proofErr w:type="spellEnd"/>
-      <w:r>
-        <w:rPr>
-          <w:rFonts w:ascii="Times New Roman" w:hAnsi="Times New Roman" w:cs="Times New Roman"/>
-          <w:sz w:val="24"/>
-          <w:szCs w:val="24"/>
-        </w:rPr>
-        <w:t>. Where does funding go, and what triggers funding changes?</w:t>
-      </w:r>
-      <w:r>
-        <w:rPr>
-          <w:rFonts w:ascii="Times New Roman" w:hAnsi="Times New Roman" w:cs="Times New Roman"/>
-          <w:sz w:val="24"/>
-          <w:szCs w:val="24"/>
-        </w:rPr>
-        <w:t xml:space="preserve"> </w:t>
-      </w:r>
-    </w:p>
-    <w:p>
-      <w:pPr>
-        <w:pStyle w:val="ListParagraph"/>
-        <w:numPr>
-          <w:ilvl w:val="0"/>
-          <w:numId w:val="1"/>
-        </w:numPr>
+          <w:b/>
+          <w:bCs/>
+          <w:sz w:val="24"/>
+          <w:szCs w:val="24"/>
+        </w:rPr>
+      </w:pPr>
+      <w:r>
+        <w:rPr>
+          <w:rFonts w:ascii="Times New Roman" w:hAnsi="Times New Roman" w:cs="Times New Roman"/>
+          <w:b/>
+          <w:bCs/>
+          <w:sz w:val="24"/>
+          <w:szCs w:val="24"/>
+        </w:rPr>
+        <w:t xml:space="preserve">Equity in funding (ie does international attention and then funding only come when high profile / western countries begin to suffer?) WHO is doing research? Is it global? </w:t>
+      </w:r>
+    </w:p>
+    <w:p>
+      <w:pPr>
         <w:tabs>
           <w:tab w:val="left" w:pos="5820"/>
         </w:tabs>
@@ -988,38 +707,11 @@
           <w:sz w:val="24"/>
           <w:szCs w:val="24"/>
         </w:rPr>
-        <w:t>Equity in funding (</w:t>
-      </w:r>
-      <w:proofErr w:type="spellStart"/>
-      <w:r>
-        <w:rPr>
-          <w:rFonts w:ascii="Times New Roman" w:hAnsi="Times New Roman" w:cs="Times New Roman"/>
-          <w:b/>
-          <w:bCs/>
-          <w:sz w:val="24"/>
-          <w:szCs w:val="24"/>
-        </w:rPr>
-        <w:t>ie</w:t>
-      </w:r>
-      <w:proofErr w:type="spellEnd"/>
-      <w:r>
-        <w:rPr>
-          <w:rFonts w:ascii="Times New Roman" w:hAnsi="Times New Roman" w:cs="Times New Roman"/>
-          <w:b/>
-          <w:bCs/>
-          <w:sz w:val="24"/>
-          <w:szCs w:val="24"/>
-        </w:rPr>
-        <w:t xml:space="preserve"> does international attention and then funding only come when high profile / western countries begin to suffer?) WHO is doing research? Is it global? </w:t>
-      </w:r>
-    </w:p>
-    <w:p>
-      <w:pPr>
-        <w:pStyle w:val="ListParagraph"/>
-        <w:numPr>
-          <w:ilvl w:val="0"/>
-          <w:numId w:val="1"/>
-        </w:numPr>
+        <w:t xml:space="preserve">Equity in funding (ie does international attention and then funding only come when high profile / western countries begin to suffer?) WHO is doing research? Is it global? </w:t>
+      </w:r>
+    </w:p>
+    <w:p>
+      <w:pPr>
         <w:tabs>
           <w:tab w:val="left" w:pos="5820"/>
         </w:tabs>
@@ -1036,56 +728,228 @@
           <w:sz w:val="24"/>
           <w:szCs w:val="24"/>
         </w:rPr>
-        <w:t>Look into datasets</w:t>
-      </w:r>
-      <w:r>
-        <w:rPr>
-          <w:rFonts w:ascii="Times New Roman" w:hAnsi="Times New Roman" w:cs="Times New Roman"/>
-          <w:sz w:val="24"/>
-          <w:szCs w:val="24"/>
-        </w:rPr>
-        <w:t xml:space="preserve"> of which </w:t>
-      </w:r>
-      <w:r>
-        <w:rPr>
-          <w:rFonts w:ascii="Times New Roman" w:hAnsi="Times New Roman" w:cs="Times New Roman"/>
-          <w:sz w:val="24"/>
-          <w:szCs w:val="24"/>
-        </w:rPr>
-        <w:t xml:space="preserve">countries are working on which viruses, and which countries those viruses are </w:t>
-      </w:r>
-      <w:r>
-        <w:rPr>
-          <w:rFonts w:ascii="Times New Roman" w:hAnsi="Times New Roman" w:cs="Times New Roman"/>
-          <w:sz w:val="24"/>
-          <w:szCs w:val="24"/>
-        </w:rPr>
-        <w:t>affecting</w:t>
-      </w:r>
-      <w:r>
-        <w:rPr>
-          <w:rFonts w:ascii="Times New Roman" w:hAnsi="Times New Roman" w:cs="Times New Roman"/>
-          <w:sz w:val="24"/>
-          <w:szCs w:val="24"/>
-        </w:rPr>
-        <w:t xml:space="preserve"> during outbreaks</w:t>
-      </w:r>
-      <w:r>
-        <w:rPr>
-          <w:rFonts w:ascii="Times New Roman" w:hAnsi="Times New Roman" w:cs="Times New Roman"/>
-          <w:sz w:val="24"/>
-          <w:szCs w:val="24"/>
-        </w:rPr>
-        <w:tab/>
-      </w:r>
-    </w:p>
-    <w:p>
-      <w:pPr>
-        <w:pStyle w:val="ListParagraph"/>
-        <w:numPr>
-          <w:ilvl w:val="0"/>
-          <w:numId w:val="1"/>
-        </w:numPr>
+        <w:t xml:space="preserve">I’ll start here with the worldwide Dengue outbreak observed from 2005 to about 2010 (it’s worth noting that </w:t>
+      </w:r>
+      <w:r>
+        <w:rPr>
+          <w:rFonts w:ascii="Times New Roman" w:hAnsi="Times New Roman" w:cs="Times New Roman"/>
+          <w:sz w:val="24"/>
+          <w:szCs w:val="24"/>
+        </w:rPr>
+        <w:t>Dengue incidence has been dramatically increasing</w:t>
+      </w:r>
+      <w:r>
+        <w:rPr>
+          <w:rFonts w:ascii="Times New Roman" w:hAnsi="Times New Roman" w:cs="Times New Roman"/>
+          <w:sz w:val="24"/>
+          <w:szCs w:val="24"/>
+        </w:rPr>
+        <w:t xml:space="preserve">, with a 30fold increase over the last 30 years. </w:t>
+      </w:r>
+      <w:r>
+        <w:rPr>
+          <w:rFonts w:ascii="Times New Roman" w:hAnsi="Times New Roman" w:cs="Times New Roman"/>
+          <w:sz w:val="24"/>
+          <w:szCs w:val="24"/>
+        </w:rPr>
+        <w:t>Notably in 2007, there were a total</w:t>
+      </w:r>
+      <w:r>
+        <w:rPr>
+          <w:rFonts w:ascii="Times New Roman" w:hAnsi="Times New Roman" w:cs="Times New Roman"/>
+          <w:sz w:val="24"/>
+          <w:szCs w:val="24"/>
+        </w:rPr>
+        <w:t xml:space="preserve"> of 232,000 cases of Dengue in an outbreak so significant it’s identified by the year. </w:t>
+      </w:r>
+      <w:r>
+        <w:rPr>
+          <w:rFonts w:ascii="Times New Roman" w:hAnsi="Times New Roman" w:cs="Times New Roman"/>
+          <w:sz w:val="24"/>
+          <w:szCs w:val="24"/>
+        </w:rPr>
+        <w:t>We see a drama</w:t>
+      </w:r>
+      <w:r>
+        <w:rPr>
+          <w:rFonts w:ascii="Times New Roman" w:hAnsi="Times New Roman" w:cs="Times New Roman"/>
+          <w:sz w:val="24"/>
+          <w:szCs w:val="24"/>
+        </w:rPr>
+        <w:t>tic surge in publications and submissions on all three Dengue virus subtypes between 2007-201</w:t>
+      </w:r>
+      <w:r>
+        <w:rPr>
+          <w:rFonts w:ascii="Times New Roman" w:hAnsi="Times New Roman" w:cs="Times New Roman"/>
+          <w:sz w:val="24"/>
+          <w:szCs w:val="24"/>
+        </w:rPr>
+        <w:t>0</w:t>
+      </w:r>
+      <w:r>
+        <w:rPr>
+          <w:rFonts w:ascii="Times New Roman" w:hAnsi="Times New Roman" w:cs="Times New Roman"/>
+          <w:sz w:val="24"/>
+          <w:szCs w:val="24"/>
+        </w:rPr>
+        <w:t>/</w:t>
+      </w:r>
+      <w:r>
+        <w:rPr>
+          <w:rFonts w:ascii="Times New Roman" w:hAnsi="Times New Roman" w:cs="Times New Roman"/>
+          <w:sz w:val="24"/>
+          <w:szCs w:val="24"/>
+        </w:rPr>
+        <w:t>2011</w:t>
+      </w:r>
+      <w:r>
+        <w:rPr>
+          <w:rFonts w:ascii="Times New Roman" w:hAnsi="Times New Roman" w:cs="Times New Roman"/>
+          <w:sz w:val="24"/>
+          <w:szCs w:val="24"/>
+        </w:rPr>
+        <w:t xml:space="preserve">. Already established, some of </w:t>
+      </w:r>
+      <w:r>
+        <w:rPr>
+          <w:rFonts w:ascii="Times New Roman" w:hAnsi="Times New Roman" w:cs="Times New Roman"/>
+          <w:sz w:val="24"/>
+          <w:szCs w:val="24"/>
+        </w:rPr>
+        <w:t>the largest outbreaks right before this period were the 2005 outbreak in Singapore, the 2006 outbreak</w:t>
+      </w:r>
+      <w:r>
+        <w:rPr>
+          <w:rFonts w:ascii="Times New Roman" w:hAnsi="Times New Roman" w:cs="Times New Roman"/>
+          <w:sz w:val="24"/>
+          <w:szCs w:val="24"/>
+        </w:rPr>
+        <w:t xml:space="preserve">s in India + Pakistan, </w:t>
+      </w:r>
+      <w:r>
+        <w:rPr>
+          <w:rFonts w:ascii="Times New Roman" w:hAnsi="Times New Roman" w:cs="Times New Roman"/>
+          <w:sz w:val="24"/>
+          <w:szCs w:val="24"/>
+        </w:rPr>
+        <w:t>the 2008</w:t>
+      </w:r>
+      <w:r>
+        <w:rPr>
+          <w:rFonts w:ascii="Times New Roman" w:hAnsi="Times New Roman" w:cs="Times New Roman"/>
+          <w:sz w:val="24"/>
+          <w:szCs w:val="24"/>
+        </w:rPr>
+        <w:t xml:space="preserve"> Rio de Janeiro outbreak (</w:t>
+      </w:r>
+      <w:r>
+        <w:rPr>
+          <w:rFonts w:ascii="Times New Roman" w:hAnsi="Times New Roman" w:cs="Times New Roman"/>
+          <w:sz w:val="24"/>
+          <w:szCs w:val="24"/>
+        </w:rPr>
+        <w:t>5</w:t>
+      </w:r>
+      <w:r>
+        <w:rPr>
+          <w:rFonts w:ascii="Times New Roman" w:hAnsi="Times New Roman" w:cs="Times New Roman"/>
+          <w:sz w:val="24"/>
+          <w:szCs w:val="24"/>
+        </w:rPr>
+        <w:t xml:space="preserve">0k+ cases) </w:t>
+      </w:r>
+      <w:r>
+        <w:rPr>
+          <w:rFonts w:ascii="Times New Roman" w:hAnsi="Times New Roman" w:cs="Times New Roman"/>
+          <w:sz w:val="24"/>
+          <w:szCs w:val="24"/>
+        </w:rPr>
+        <w:t xml:space="preserve">and the 2009 Bolivian outbreak. </w:t>
+      </w:r>
+      <w:r>
+        <w:rPr>
+          <w:rFonts w:ascii="Times New Roman" w:hAnsi="Times New Roman" w:cs="Times New Roman"/>
+          <w:sz w:val="24"/>
+          <w:szCs w:val="24"/>
+        </w:rPr>
+        <w:t xml:space="preserve">It’s safe to say this time period saw a marked global outbreak of Dengue. </w:t>
+      </w:r>
+      <w:r>
+        <w:rPr>
+          <w:rFonts w:ascii="Times New Roman" w:hAnsi="Times New Roman" w:cs="Times New Roman"/>
+          <w:sz w:val="24"/>
+          <w:szCs w:val="24"/>
+        </w:rPr>
+        <w:t>I believe this</w:t>
+      </w:r>
+      <w:r>
+        <w:rPr>
+          <w:rFonts w:ascii="Times New Roman" w:hAnsi="Times New Roman" w:cs="Times New Roman"/>
+          <w:sz w:val="24"/>
+          <w:szCs w:val="24"/>
+        </w:rPr>
+        <w:t xml:space="preserve"> surge in the network</w:t>
+      </w:r>
+      <w:r>
+        <w:rPr>
+          <w:rFonts w:ascii="Times New Roman" w:hAnsi="Times New Roman" w:cs="Times New Roman"/>
+          <w:sz w:val="24"/>
+          <w:szCs w:val="24"/>
+        </w:rPr>
+        <w:t xml:space="preserve"> shows that the virus community is quite capable of having high reactivity to </w:t>
+      </w:r>
+      <w:r>
+        <w:rPr>
+          <w:rFonts w:ascii="Times New Roman" w:hAnsi="Times New Roman" w:cs="Times New Roman"/>
+          <w:sz w:val="24"/>
+          <w:szCs w:val="24"/>
+        </w:rPr>
+        <w:t>outbreaks, jumping to study their viruses when they occur.</w:t>
+      </w:r>
+      <w:r>
+        <w:rPr>
+          <w:rFonts w:ascii="Times New Roman" w:hAnsi="Times New Roman" w:cs="Times New Roman"/>
+          <w:sz w:val="24"/>
+          <w:szCs w:val="24"/>
+        </w:rPr>
+        <w:t xml:space="preserve"> What triggered the increase in network activity however,</w:t>
+      </w:r>
+      <w:r>
+        <w:rPr>
+          <w:rFonts w:ascii="Times New Roman" w:hAnsi="Times New Roman" w:cs="Times New Roman"/>
+          <w:sz w:val="24"/>
+          <w:szCs w:val="24"/>
+        </w:rPr>
+        <w:t xml:space="preserve"> deeper than the outbreaks themselves? Were rich western </w:t>
+      </w:r>
+      <w:r>
+        <w:rPr>
+          <w:rFonts w:ascii="Times New Roman" w:hAnsi="Times New Roman" w:cs="Times New Roman"/>
+          <w:sz w:val="24"/>
+          <w:szCs w:val="24"/>
+        </w:rPr>
+        <w:lastRenderedPageBreak/>
+        <w:t>countries more likely to fund their research teams,</w:t>
+      </w:r>
+      <w:r>
+        <w:rPr>
+          <w:rFonts w:ascii="Times New Roman" w:hAnsi="Times New Roman" w:cs="Times New Roman"/>
+          <w:sz w:val="24"/>
+          <w:szCs w:val="24"/>
+        </w:rPr>
+        <w:t xml:space="preserve"> or be heard in their pleas for international aid? And in this, who is doing </w:t>
+      </w:r>
+      <w:r>
+        <w:rPr>
+          <w:rFonts w:ascii="Times New Roman" w:hAnsi="Times New Roman" w:cs="Times New Roman"/>
+          <w:sz w:val="24"/>
+          <w:szCs w:val="24"/>
+        </w:rPr>
+        <w:t>the research?</w:t>
+      </w:r>
+    </w:p>
+    <w:p>
+      <w:pPr>
         <w:tabs>
           <w:tab w:val="left" w:pos="5820"/>
         </w:tabs>
@@ -1102,42 +966,59 @@
           <w:sz w:val="24"/>
           <w:szCs w:val="24"/>
         </w:rPr>
-        <w:t xml:space="preserve">WHY is there a massive jump in Hep. C research in 2006-2008, but no discernable outbreak? (It’s more like HIV </w:t>
-      </w:r>
-      <w:r>
-        <w:rPr>
-          <w:rFonts w:ascii="Times New Roman" w:hAnsi="Times New Roman" w:cs="Times New Roman"/>
-          <w:sz w:val="24"/>
-          <w:szCs w:val="24"/>
-        </w:rPr>
-        <w:t xml:space="preserve">than say, Zika.) Difference between long term and short term disease issues? </w:t>
-      </w:r>
-      <w:proofErr w:type="spellStart"/>
-      <w:r>
-        <w:rPr>
-          <w:rFonts w:ascii="Times New Roman" w:hAnsi="Times New Roman" w:cs="Times New Roman"/>
-          <w:sz w:val="24"/>
-          <w:szCs w:val="24"/>
-        </w:rPr>
-        <w:t>Ie</w:t>
-      </w:r>
-      <w:proofErr w:type="spellEnd"/>
-      <w:r>
-        <w:rPr>
-          <w:rFonts w:ascii="Times New Roman" w:hAnsi="Times New Roman" w:cs="Times New Roman"/>
-          <w:sz w:val="24"/>
-          <w:szCs w:val="24"/>
-        </w:rPr>
-        <w:t xml:space="preserve"> Zika was a short term problem, but Hep. C is long term, similar to HIV. </w:t>
-      </w:r>
-    </w:p>
-    <w:p>
-      <w:pPr>
-        <w:pStyle w:val="ListParagraph"/>
-        <w:numPr>
-          <w:ilvl w:val="0"/>
-          <w:numId w:val="1"/>
-        </w:numPr>
+        <w:t xml:space="preserve">      In the Singapore outbreak, </w:t>
+      </w:r>
+      <w:r>
+        <w:rPr>
+          <w:rFonts w:ascii="Times New Roman" w:hAnsi="Times New Roman" w:cs="Times New Roman"/>
+          <w:sz w:val="24"/>
+          <w:szCs w:val="24"/>
+        </w:rPr>
+        <w:t xml:space="preserve">a significant number of citizens became infected with Dengue virus 3 – a brand new strain of the virus. This absolutely could lead to an increase in research soon after this period. </w:t>
+      </w:r>
+      <w:r>
+        <w:rPr>
+          <w:rFonts w:ascii="Times New Roman" w:hAnsi="Times New Roman" w:cs="Times New Roman"/>
+          <w:sz w:val="24"/>
+          <w:szCs w:val="24"/>
+        </w:rPr>
+        <w:t xml:space="preserve">Singapore had a great and efficient national response to the virus, similar to how they handled SARS </w:t>
+      </w:r>
+      <w:r>
+        <w:rPr>
+          <w:rFonts w:ascii="Times New Roman" w:hAnsi="Times New Roman" w:cs="Times New Roman"/>
+          <w:sz w:val="24"/>
+          <w:szCs w:val="24"/>
+        </w:rPr>
+        <w:t xml:space="preserve">a few years prior. They even cracked down on mosquito </w:t>
+      </w:r>
+      <w:r>
+        <w:rPr>
+          <w:rFonts w:ascii="Times New Roman" w:hAnsi="Times New Roman" w:cs="Times New Roman"/>
+          <w:sz w:val="24"/>
+          <w:szCs w:val="24"/>
+        </w:rPr>
+        <w:t xml:space="preserve">breeding sites, in events they called Blitzes. </w:t>
+      </w:r>
+      <w:r>
+        <w:rPr>
+          <w:rFonts w:ascii="Times New Roman" w:hAnsi="Times New Roman" w:cs="Times New Roman"/>
+          <w:sz w:val="24"/>
+          <w:szCs w:val="24"/>
+        </w:rPr>
+        <w:t>Singapore life-science startup created DNA and RNA based diagnostic kits for Dengue</w:t>
+      </w:r>
+      <w:r>
+        <w:rPr>
+          <w:rFonts w:ascii="Times New Roman" w:hAnsi="Times New Roman" w:cs="Times New Roman"/>
+          <w:sz w:val="24"/>
+          <w:szCs w:val="24"/>
+        </w:rPr>
+        <w:t>, but I can’t find much info on virus research.</w:t>
+      </w:r>
+    </w:p>
+    <w:p>
+      <w:pPr>
         <w:tabs>
           <w:tab w:val="left" w:pos="5820"/>
         </w:tabs>
@@ -1154,15 +1035,31 @@
           <w:sz w:val="24"/>
           <w:szCs w:val="24"/>
         </w:rPr>
-        <w:t>Create report</w:t>
-      </w:r>
-      <w:r>
-        <w:rPr>
-          <w:rFonts w:ascii="Times New Roman" w:hAnsi="Times New Roman" w:cs="Times New Roman"/>
-          <w:sz w:val="24"/>
-          <w:szCs w:val="24"/>
-        </w:rPr>
-        <w:t>.</w:t>
+        <w:t xml:space="preserve">       50 million dengue cases occur each year worldwide</w:t>
+      </w:r>
+      <w:r>
+        <w:rPr>
+          <w:rFonts w:ascii="Times New Roman" w:hAnsi="Times New Roman" w:cs="Times New Roman"/>
+          <w:sz w:val="24"/>
+          <w:szCs w:val="24"/>
+        </w:rPr>
+        <w:t xml:space="preserve"> causing 2.1 billion in economic damage</w:t>
+      </w:r>
+      <w:r>
+        <w:rPr>
+          <w:rFonts w:ascii="Times New Roman" w:hAnsi="Times New Roman" w:cs="Times New Roman"/>
+          <w:sz w:val="24"/>
+          <w:szCs w:val="24"/>
+        </w:rPr>
+        <w:t>, making research on its viruses a priority for top res</w:t>
+      </w:r>
+      <w:r>
+        <w:rPr>
+          <w:rFonts w:ascii="Times New Roman" w:hAnsi="Times New Roman" w:cs="Times New Roman"/>
+          <w:sz w:val="24"/>
+          <w:szCs w:val="24"/>
+        </w:rPr>
+        <w:t>earch groups such as NIH’s NIAID</w:t>
       </w:r>
     </w:p>
     <w:p>
@@ -1173,408 +1070,16 @@
         <w:spacing w:line="480" w:lineRule="auto"/>
         <w:rPr>
           <w:rFonts w:ascii="Times New Roman" w:hAnsi="Times New Roman" w:cs="Times New Roman"/>
-          <w:b/>
-          <w:bCs/>
-          <w:sz w:val="24"/>
-          <w:szCs w:val="24"/>
-        </w:rPr>
-      </w:pPr>
-      <w:r>
-        <w:rPr>
-          <w:rFonts w:ascii="Times New Roman" w:hAnsi="Times New Roman" w:cs="Times New Roman"/>
-          <w:b/>
-          <w:bCs/>
-          <w:sz w:val="24"/>
-          <w:szCs w:val="24"/>
-        </w:rPr>
-        <w:lastRenderedPageBreak/>
-        <w:t>Equity in funding (</w:t>
-      </w:r>
-      <w:proofErr w:type="spellStart"/>
-      <w:r>
-        <w:rPr>
-          <w:rFonts w:ascii="Times New Roman" w:hAnsi="Times New Roman" w:cs="Times New Roman"/>
-          <w:b/>
-          <w:bCs/>
-          <w:sz w:val="24"/>
-          <w:szCs w:val="24"/>
-        </w:rPr>
-        <w:t>ie</w:t>
-      </w:r>
-      <w:proofErr w:type="spellEnd"/>
-      <w:r>
-        <w:rPr>
-          <w:rFonts w:ascii="Times New Roman" w:hAnsi="Times New Roman" w:cs="Times New Roman"/>
-          <w:b/>
-          <w:bCs/>
-          <w:sz w:val="24"/>
-          <w:szCs w:val="24"/>
-        </w:rPr>
-        <w:t xml:space="preserve"> does international attention and then funding only come when high profile / western countries begin to suffer?) WHO is doing research? Is it global? </w:t>
-      </w:r>
-    </w:p>
-    <w:p>
-      <w:pPr>
-        <w:tabs>
-          <w:tab w:val="left" w:pos="5820"/>
-        </w:tabs>
-        <w:spacing w:line="480" w:lineRule="auto"/>
-        <w:rPr>
-          <w:rFonts w:ascii="Times New Roman" w:hAnsi="Times New Roman" w:cs="Times New Roman"/>
-          <w:sz w:val="24"/>
-          <w:szCs w:val="24"/>
-        </w:rPr>
-      </w:pPr>
-      <w:r>
-        <w:rPr>
-          <w:rFonts w:ascii="Times New Roman" w:hAnsi="Times New Roman" w:cs="Times New Roman"/>
-          <w:sz w:val="24"/>
-          <w:szCs w:val="24"/>
-        </w:rPr>
-        <w:t xml:space="preserve">I’ll start here with the worldwide Dengue outbreak observed from 2005 to about 2010 (it’s worth noting that </w:t>
-      </w:r>
-      <w:r>
-        <w:rPr>
-          <w:rFonts w:ascii="Times New Roman" w:hAnsi="Times New Roman" w:cs="Times New Roman"/>
-          <w:sz w:val="24"/>
-          <w:szCs w:val="24"/>
-        </w:rPr>
-        <w:t>Dengue incidence has been dramatically increasing</w:t>
-      </w:r>
-      <w:r>
-        <w:rPr>
-          <w:rFonts w:ascii="Times New Roman" w:hAnsi="Times New Roman" w:cs="Times New Roman"/>
-          <w:sz w:val="24"/>
-          <w:szCs w:val="24"/>
-        </w:rPr>
-        <w:t xml:space="preserve">, with a 30fold increase over the last 30 years. </w:t>
-      </w:r>
-      <w:r>
-        <w:rPr>
-          <w:rFonts w:ascii="Times New Roman" w:hAnsi="Times New Roman" w:cs="Times New Roman"/>
-          <w:sz w:val="24"/>
-          <w:szCs w:val="24"/>
-        </w:rPr>
-        <w:t>Notably in 2007, there were a total</w:t>
-      </w:r>
-      <w:r>
-        <w:rPr>
-          <w:rFonts w:ascii="Times New Roman" w:hAnsi="Times New Roman" w:cs="Times New Roman"/>
-          <w:sz w:val="24"/>
-          <w:szCs w:val="24"/>
-        </w:rPr>
-        <w:t xml:space="preserve"> of 232,000 cases of Dengue in an outbreak so significant it’s identified by the year. </w:t>
-      </w:r>
-      <w:r>
-        <w:rPr>
-          <w:rFonts w:ascii="Times New Roman" w:hAnsi="Times New Roman" w:cs="Times New Roman"/>
-          <w:sz w:val="24"/>
-          <w:szCs w:val="24"/>
-        </w:rPr>
-        <w:t>We see a drama</w:t>
-      </w:r>
-      <w:r>
-        <w:rPr>
-          <w:rFonts w:ascii="Times New Roman" w:hAnsi="Times New Roman" w:cs="Times New Roman"/>
-          <w:sz w:val="24"/>
-          <w:szCs w:val="24"/>
-        </w:rPr>
-        <w:t>tic surge in publications and submissions on all three Dengue virus subtypes between 2007-201</w:t>
-      </w:r>
-      <w:r>
-        <w:rPr>
-          <w:rFonts w:ascii="Times New Roman" w:hAnsi="Times New Roman" w:cs="Times New Roman"/>
-          <w:sz w:val="24"/>
-          <w:szCs w:val="24"/>
-        </w:rPr>
-        <w:t>0</w:t>
-      </w:r>
-      <w:r>
-        <w:rPr>
-          <w:rFonts w:ascii="Times New Roman" w:hAnsi="Times New Roman" w:cs="Times New Roman"/>
-          <w:sz w:val="24"/>
-          <w:szCs w:val="24"/>
-        </w:rPr>
-        <w:t>/</w:t>
-      </w:r>
-      <w:r>
-        <w:rPr>
-          <w:rFonts w:ascii="Times New Roman" w:hAnsi="Times New Roman" w:cs="Times New Roman"/>
-          <w:sz w:val="24"/>
-          <w:szCs w:val="24"/>
-        </w:rPr>
-        <w:t>2011</w:t>
-      </w:r>
-      <w:r>
-        <w:rPr>
-          <w:rFonts w:ascii="Times New Roman" w:hAnsi="Times New Roman" w:cs="Times New Roman"/>
-          <w:sz w:val="24"/>
-          <w:szCs w:val="24"/>
-        </w:rPr>
-        <w:t xml:space="preserve">. Already established, some of </w:t>
-      </w:r>
-      <w:r>
-        <w:rPr>
-          <w:rFonts w:ascii="Times New Roman" w:hAnsi="Times New Roman" w:cs="Times New Roman"/>
-          <w:sz w:val="24"/>
-          <w:szCs w:val="24"/>
-        </w:rPr>
-        <w:t>the largest outbreaks right before this period were the 2005 outbreak in Singapore, the 2006 outbreak</w:t>
-      </w:r>
-      <w:r>
-        <w:rPr>
-          <w:rFonts w:ascii="Times New Roman" w:hAnsi="Times New Roman" w:cs="Times New Roman"/>
-          <w:sz w:val="24"/>
-          <w:szCs w:val="24"/>
-        </w:rPr>
-        <w:t xml:space="preserve">s in India + Pakistan, </w:t>
-      </w:r>
-      <w:r>
-        <w:rPr>
-          <w:rFonts w:ascii="Times New Roman" w:hAnsi="Times New Roman" w:cs="Times New Roman"/>
-          <w:sz w:val="24"/>
-          <w:szCs w:val="24"/>
-        </w:rPr>
-        <w:t>the 2008</w:t>
-      </w:r>
-      <w:r>
-        <w:rPr>
-          <w:rFonts w:ascii="Times New Roman" w:hAnsi="Times New Roman" w:cs="Times New Roman"/>
-          <w:sz w:val="24"/>
-          <w:szCs w:val="24"/>
-        </w:rPr>
-        <w:t xml:space="preserve"> Rio de Janeiro outbreak (</w:t>
-      </w:r>
-      <w:r>
-        <w:rPr>
-          <w:rFonts w:ascii="Times New Roman" w:hAnsi="Times New Roman" w:cs="Times New Roman"/>
-          <w:sz w:val="24"/>
-          <w:szCs w:val="24"/>
-        </w:rPr>
-        <w:t>5</w:t>
-      </w:r>
-      <w:r>
-        <w:rPr>
-          <w:rFonts w:ascii="Times New Roman" w:hAnsi="Times New Roman" w:cs="Times New Roman"/>
-          <w:sz w:val="24"/>
-          <w:szCs w:val="24"/>
-        </w:rPr>
-        <w:t xml:space="preserve">0k+ cases) </w:t>
-      </w:r>
-      <w:r>
-        <w:rPr>
-          <w:rFonts w:ascii="Times New Roman" w:hAnsi="Times New Roman" w:cs="Times New Roman"/>
-          <w:sz w:val="24"/>
-          <w:szCs w:val="24"/>
-        </w:rPr>
-        <w:t xml:space="preserve">and the 2009 Bolivian outbreak. </w:t>
-      </w:r>
-      <w:r>
-        <w:rPr>
-          <w:rFonts w:ascii="Times New Roman" w:hAnsi="Times New Roman" w:cs="Times New Roman"/>
-          <w:sz w:val="24"/>
-          <w:szCs w:val="24"/>
-        </w:rPr>
-        <w:t xml:space="preserve">It’s safe to say this time period saw a marked global outbreak of Dengue. </w:t>
-      </w:r>
-      <w:r>
-        <w:rPr>
-          <w:rFonts w:ascii="Times New Roman" w:hAnsi="Times New Roman" w:cs="Times New Roman"/>
-          <w:sz w:val="24"/>
-          <w:szCs w:val="24"/>
-        </w:rPr>
-        <w:t>I believe this</w:t>
-      </w:r>
-      <w:r>
-        <w:rPr>
-          <w:rFonts w:ascii="Times New Roman" w:hAnsi="Times New Roman" w:cs="Times New Roman"/>
-          <w:sz w:val="24"/>
-          <w:szCs w:val="24"/>
-        </w:rPr>
-        <w:t xml:space="preserve"> surge in the network</w:t>
-      </w:r>
-      <w:r>
-        <w:rPr>
-          <w:rFonts w:ascii="Times New Roman" w:hAnsi="Times New Roman" w:cs="Times New Roman"/>
-          <w:sz w:val="24"/>
-          <w:szCs w:val="24"/>
-        </w:rPr>
-        <w:t xml:space="preserve"> shows that the virus community is quite capable of having high reactivity to </w:t>
-      </w:r>
-      <w:r>
-        <w:rPr>
-          <w:rFonts w:ascii="Times New Roman" w:hAnsi="Times New Roman" w:cs="Times New Roman"/>
-          <w:sz w:val="24"/>
-          <w:szCs w:val="24"/>
-        </w:rPr>
-        <w:t>outbreaks, jumping to study their viruses when they occur.</w:t>
-      </w:r>
-      <w:r>
-        <w:rPr>
-          <w:rFonts w:ascii="Times New Roman" w:hAnsi="Times New Roman" w:cs="Times New Roman"/>
-          <w:sz w:val="24"/>
-          <w:szCs w:val="24"/>
-        </w:rPr>
-        <w:t xml:space="preserve"> What triggered the increase in network activity however,</w:t>
-      </w:r>
-      <w:r>
-        <w:rPr>
-          <w:rFonts w:ascii="Times New Roman" w:hAnsi="Times New Roman" w:cs="Times New Roman"/>
-          <w:sz w:val="24"/>
-          <w:szCs w:val="24"/>
-        </w:rPr>
-        <w:t xml:space="preserve"> deeper than the outbreaks themselves? Were rich western countries more likely to fund their research teams,</w:t>
-      </w:r>
-      <w:r>
-        <w:rPr>
-          <w:rFonts w:ascii="Times New Roman" w:hAnsi="Times New Roman" w:cs="Times New Roman"/>
-          <w:sz w:val="24"/>
-          <w:szCs w:val="24"/>
-        </w:rPr>
-        <w:t xml:space="preserve"> or be heard in their pleas for international aid? And in this, who is doing </w:t>
-      </w:r>
-      <w:r>
-        <w:rPr>
-          <w:rFonts w:ascii="Times New Roman" w:hAnsi="Times New Roman" w:cs="Times New Roman"/>
-          <w:sz w:val="24"/>
-          <w:szCs w:val="24"/>
-        </w:rPr>
-        <w:t>the research?</w:t>
-      </w:r>
-    </w:p>
-    <w:p>
-      <w:pPr>
-        <w:tabs>
-          <w:tab w:val="left" w:pos="5820"/>
-        </w:tabs>
-        <w:spacing w:line="480" w:lineRule="auto"/>
-        <w:rPr>
-          <w:rFonts w:ascii="Times New Roman" w:hAnsi="Times New Roman" w:cs="Times New Roman"/>
-          <w:sz w:val="24"/>
-          <w:szCs w:val="24"/>
-        </w:rPr>
-      </w:pPr>
-      <w:r>
-        <w:rPr>
-          <w:rFonts w:ascii="Times New Roman" w:hAnsi="Times New Roman" w:cs="Times New Roman"/>
-          <w:sz w:val="24"/>
-          <w:szCs w:val="24"/>
-        </w:rPr>
-        <w:t xml:space="preserve">      In the Singapore outbreak, </w:t>
-      </w:r>
-      <w:r>
-        <w:rPr>
-          <w:rFonts w:ascii="Times New Roman" w:hAnsi="Times New Roman" w:cs="Times New Roman"/>
-          <w:sz w:val="24"/>
-          <w:szCs w:val="24"/>
-        </w:rPr>
-        <w:t xml:space="preserve">a significant number of citizens became infected with Dengue virus 3 – a brand new strain of the virus. This absolutely could lead to an increase in research soon after this period. </w:t>
-      </w:r>
-      <w:r>
-        <w:rPr>
-          <w:rFonts w:ascii="Times New Roman" w:hAnsi="Times New Roman" w:cs="Times New Roman"/>
-          <w:sz w:val="24"/>
-          <w:szCs w:val="24"/>
-        </w:rPr>
-        <w:t xml:space="preserve">Singapore had a great and efficient national response to the virus, similar to how they handled SARS </w:t>
-      </w:r>
-      <w:r>
-        <w:rPr>
-          <w:rFonts w:ascii="Times New Roman" w:hAnsi="Times New Roman" w:cs="Times New Roman"/>
-          <w:sz w:val="24"/>
-          <w:szCs w:val="24"/>
-        </w:rPr>
-        <w:t xml:space="preserve">a few years prior. They even cracked down on mosquito </w:t>
-      </w:r>
-      <w:r>
-        <w:rPr>
-          <w:rFonts w:ascii="Times New Roman" w:hAnsi="Times New Roman" w:cs="Times New Roman"/>
-          <w:sz w:val="24"/>
-          <w:szCs w:val="24"/>
-        </w:rPr>
-        <w:t xml:space="preserve">breeding sites, in events they called Blitzes. </w:t>
-      </w:r>
-      <w:r>
-        <w:rPr>
-          <w:rFonts w:ascii="Times New Roman" w:hAnsi="Times New Roman" w:cs="Times New Roman"/>
-          <w:sz w:val="24"/>
-          <w:szCs w:val="24"/>
-        </w:rPr>
-        <w:t>Singapore life-science startup created DNA and RNA based diagnostic kits for Dengue</w:t>
-      </w:r>
-      <w:r>
-        <w:rPr>
-          <w:rFonts w:ascii="Times New Roman" w:hAnsi="Times New Roman" w:cs="Times New Roman"/>
-          <w:sz w:val="24"/>
-          <w:szCs w:val="24"/>
-        </w:rPr>
-        <w:t>, but I can’t find much info on virus research.</w:t>
-      </w:r>
-    </w:p>
-    <w:p>
-      <w:pPr>
-        <w:tabs>
-          <w:tab w:val="left" w:pos="5820"/>
-        </w:tabs>
-        <w:spacing w:line="480" w:lineRule="auto"/>
-        <w:rPr>
-          <w:rFonts w:ascii="Times New Roman" w:hAnsi="Times New Roman" w:cs="Times New Roman"/>
-          <w:sz w:val="24"/>
-          <w:szCs w:val="24"/>
-        </w:rPr>
-      </w:pPr>
-      <w:r>
-        <w:rPr>
-          <w:rFonts w:ascii="Times New Roman" w:hAnsi="Times New Roman" w:cs="Times New Roman"/>
-          <w:sz w:val="24"/>
-          <w:szCs w:val="24"/>
-        </w:rPr>
-        <w:t xml:space="preserve">       50 million dengue cases occur each year worldwide</w:t>
-      </w:r>
-      <w:r>
-        <w:rPr>
-          <w:rFonts w:ascii="Times New Roman" w:hAnsi="Times New Roman" w:cs="Times New Roman"/>
-          <w:sz w:val="24"/>
-          <w:szCs w:val="24"/>
-        </w:rPr>
-        <w:t xml:space="preserve"> causing 2.1 billion in economic damage</w:t>
-      </w:r>
-      <w:r>
-        <w:rPr>
-          <w:rFonts w:ascii="Times New Roman" w:hAnsi="Times New Roman" w:cs="Times New Roman"/>
-          <w:sz w:val="24"/>
-          <w:szCs w:val="24"/>
-        </w:rPr>
-        <w:t>, making research on its viruses a priority for top res</w:t>
-      </w:r>
-      <w:r>
-        <w:rPr>
-          <w:rFonts w:ascii="Times New Roman" w:hAnsi="Times New Roman" w:cs="Times New Roman"/>
-          <w:sz w:val="24"/>
-          <w:szCs w:val="24"/>
-        </w:rPr>
-        <w:t>earch groups such as NIH’s NIAID</w:t>
-      </w:r>
-    </w:p>
-    <w:p>
-      <w:pPr>
-        <w:tabs>
-          <w:tab w:val="left" w:pos="5820"/>
-        </w:tabs>
-        <w:spacing w:line="480" w:lineRule="auto"/>
-        <w:rPr>
-          <w:rFonts w:ascii="Times New Roman" w:hAnsi="Times New Roman" w:cs="Times New Roman"/>
-          <w:sz w:val="24"/>
-          <w:szCs w:val="24"/>
-        </w:rPr>
-      </w:pPr>
-      <w:r>
-        <w:rPr>
-          <w:rFonts w:ascii="Times New Roman" w:hAnsi="Times New Roman" w:cs="Times New Roman"/>
-          <w:sz w:val="24"/>
-          <w:szCs w:val="24"/>
-        </w:rPr>
-        <w:lastRenderedPageBreak/>
+          <w:sz w:val="24"/>
+          <w:szCs w:val="24"/>
+        </w:rPr>
+      </w:pPr>
+      <w:r>
+        <w:rPr>
+          <w:rFonts w:ascii="Times New Roman" w:hAnsi="Times New Roman" w:cs="Times New Roman"/>
+          <w:sz w:val="24"/>
+          <w:szCs w:val="24"/>
+        </w:rPr>
         <w:t xml:space="preserve">      </w:t>
       </w:r>
       <w:r>
@@ -1690,19 +1195,8 @@
             <w:sz w:val="24"/>
             <w:szCs w:val="24"/>
           </w:rPr>
-          <w:t xml:space="preserve">https://en.wikipedia.org/wiki/2006_de </w:t>
+          <w:t>https://en.wikipedia.org/wiki/2006_de ngue_outbreak_in_India</w:t>
         </w:r>
-        <w:proofErr w:type="spellStart"/>
-        <w:r>
-          <w:rPr>
-            <w:rStyle w:val="Hyperlink"/>
-            <w:rFonts w:ascii="Times New Roman" w:hAnsi="Times New Roman" w:cs="Times New Roman"/>
-            <w:sz w:val="24"/>
-            <w:szCs w:val="24"/>
-          </w:rPr>
-          <w:t>ngue_outbreak_in_India</w:t>
-        </w:r>
-        <w:proofErr w:type="spellEnd"/>
       </w:hyperlink>
     </w:p>
     <w:p>
@@ -1819,7 +1313,16 @@
           <w:sz w:val="24"/>
           <w:szCs w:val="24"/>
         </w:rPr>
-        <w:t xml:space="preserve"> between 2007-2011, this is traceable to a large worldwide Dengue outbreak in Singapore, India, Pakistan, and Bolivia. </w:t>
+        <w:t xml:space="preserve"> between 2007-2011, this is traceable to a large worldwide Dengue outbreak in Singapore, </w:t>
+      </w:r>
+      <w:r>
+        <w:rPr>
+          <w:rFonts w:ascii="Times New Roman" w:hAnsi="Times New Roman" w:cs="Times New Roman"/>
+          <w:sz w:val="24"/>
+          <w:szCs w:val="24"/>
+        </w:rPr>
+        <w:lastRenderedPageBreak/>
+        <w:t xml:space="preserve">India, Pakistan, and Bolivia. </w:t>
       </w:r>
       <w:r>
         <w:rPr>
@@ -1915,25 +1418,7 @@
           <w:sz w:val="24"/>
           <w:szCs w:val="24"/>
         </w:rPr>
-        <w:t xml:space="preserve"> (</w:t>
-      </w:r>
-      <w:proofErr w:type="spellStart"/>
-      <w:r>
-        <w:rPr>
-          <w:rFonts w:ascii="Times New Roman" w:hAnsi="Times New Roman" w:cs="Times New Roman"/>
-          <w:sz w:val="24"/>
-          <w:szCs w:val="24"/>
-        </w:rPr>
-        <w:t>eg</w:t>
-      </w:r>
-      <w:proofErr w:type="spellEnd"/>
-      <w:r>
-        <w:rPr>
-          <w:rFonts w:ascii="Times New Roman" w:hAnsi="Times New Roman" w:cs="Times New Roman"/>
-          <w:sz w:val="24"/>
-          <w:szCs w:val="24"/>
-        </w:rPr>
-        <w:t xml:space="preserve"> papers were finished, submitted, and published which is a reasonable timeline) about one year after these outbreaks began</w:t>
+        <w:t xml:space="preserve"> (eg papers were finished, submitted, and published which is a reasonable timeline) about one year after these outbreaks began</w:t>
       </w:r>
       <w:r>
         <w:rPr>
@@ -2032,7 +1517,6 @@
           <w:sz w:val="24"/>
           <w:szCs w:val="24"/>
         </w:rPr>
-        <w:lastRenderedPageBreak/>
         <w:t>An important</w:t>
       </w:r>
       <w:r>
@@ -2263,6 +1747,7 @@
           <w:sz w:val="24"/>
           <w:szCs w:val="24"/>
         </w:rPr>
+        <w:lastRenderedPageBreak/>
         <w:t xml:space="preserve">where an estimated </w:t>
       </w:r>
       <w:r>
@@ -2335,25 +1820,7 @@
           <w:sz w:val="24"/>
           <w:szCs w:val="24"/>
         </w:rPr>
-        <w:t xml:space="preserve"> (according to the CDC, the highest reported severe incidence of Hep. C in the US is among 20-29 year </w:t>
-      </w:r>
-      <w:proofErr w:type="spellStart"/>
-      <w:r>
-        <w:rPr>
-          <w:rFonts w:ascii="Times New Roman" w:hAnsi="Times New Roman" w:cs="Times New Roman"/>
-          <w:sz w:val="24"/>
-          <w:szCs w:val="24"/>
-        </w:rPr>
-        <w:t>olds</w:t>
-      </w:r>
-      <w:proofErr w:type="spellEnd"/>
-      <w:r>
-        <w:rPr>
-          <w:rFonts w:ascii="Times New Roman" w:hAnsi="Times New Roman" w:cs="Times New Roman"/>
-          <w:sz w:val="24"/>
-          <w:szCs w:val="24"/>
-        </w:rPr>
-        <w:t xml:space="preserve"> – those most likely to inject drugs, as Hepatitis is spread by bodily fluid / sex / other physical contact.</w:t>
+        <w:t xml:space="preserve"> (according to the CDC, the highest reported severe incidence of Hep. C in the US is among 20-29 year olds – those most likely to inject drugs, as Hepatitis is spread by bodily fluid / sex / other physical contact.</w:t>
       </w:r>
       <w:r>
         <w:rPr>
@@ -2419,25 +1886,7 @@
           <w:sz w:val="24"/>
           <w:szCs w:val="24"/>
         </w:rPr>
-        <w:t>, so I’m unsure about this hypothesis. Perhaps there was a policy event (</w:t>
-      </w:r>
-      <w:proofErr w:type="spellStart"/>
-      <w:r>
-        <w:rPr>
-          <w:rFonts w:ascii="Times New Roman" w:hAnsi="Times New Roman" w:cs="Times New Roman"/>
-          <w:sz w:val="24"/>
-          <w:szCs w:val="24"/>
-        </w:rPr>
-        <w:t>eg</w:t>
-      </w:r>
-      <w:proofErr w:type="spellEnd"/>
-      <w:r>
-        <w:rPr>
-          <w:rFonts w:ascii="Times New Roman" w:hAnsi="Times New Roman" w:cs="Times New Roman"/>
-          <w:sz w:val="24"/>
-          <w:szCs w:val="24"/>
-        </w:rPr>
-        <w:t xml:space="preserve"> governmental funding</w:t>
+        <w:t>, so I’m unsure about this hypothesis. Perhaps there was a policy event (eg governmental funding</w:t>
       </w:r>
       <w:r>
         <w:rPr>
@@ -2475,7 +1924,6 @@
           <w:sz w:val="24"/>
           <w:szCs w:val="24"/>
         </w:rPr>
-        <w:lastRenderedPageBreak/>
         <w:t>Zika outbreak 2015-2017</w:t>
       </w:r>
     </w:p>
@@ -2706,7 +2154,16 @@
           <w:sz w:val="24"/>
           <w:szCs w:val="24"/>
         </w:rPr>
-        <w:t xml:space="preserve"> It spread around South and Central America (and to 80+ other nations) but was most prolific </w:t>
+        <w:t xml:space="preserve"> </w:t>
+      </w:r>
+      <w:r>
+        <w:rPr>
+          <w:rFonts w:ascii="Times New Roman" w:hAnsi="Times New Roman" w:cs="Times New Roman"/>
+          <w:sz w:val="24"/>
+          <w:szCs w:val="24"/>
+        </w:rPr>
+        <w:lastRenderedPageBreak/>
+        <w:t xml:space="preserve">It spread around South and Central America (and to 80+ other nations) but was most prolific </w:t>
       </w:r>
       <w:r>
         <w:rPr>

</xml_diff>